<commit_message>
New translations Office Document.docx (Portuguese, Brazilian)
</commit_message>
<xml_diff>
--- a/translation/pt/Office Document.docx
+++ b/translation/pt/Office Document.docx
@@ -212,7 +212,7 @@
       <w:rPr>
         <w:rFonts w:ascii="Ubuntu" w:hAnsi="Ubuntu" w:eastAsia="Ubuntu" w:cs="" w:asciiTheme="minorHAnsi" w:cstheme="minorBidi" w:eastAsiaTheme="minorHAnsi" w:hAnsiTheme="minorHAnsi"/>
         <w:szCs w:val="22"/>
-        <w:lang w:val="pt" w:eastAsia="en-US" w:bidi="ar-SA"/>
+        <w:lang w:val="pt-BR" w:eastAsia="en-US" w:bidi="ar-SA"/>
       </w:rPr>
     </w:rPrDefault>
     <w:pPrDefault>
@@ -375,7 +375,7 @@
       <w:kern w:val="0"/>
       <w:sz w:val="24"/>
       <w:szCs w:val="22"/>
-      <w:lang w:val="pt" w:eastAsia="en-US" w:bidi="ar-SA"/>
+      <w:lang w:val="pt-BR" w:eastAsia="en-US" w:bidi="ar-SA"/>
     </w:rPr>
   </w:style>
   <w:style w:type="paragraph" w:styleId="Heading1">
@@ -741,7 +741,7 @@
       <w:kern w:val="0"/>
       <w:sz w:val="24"/>
       <w:szCs w:val="22"/>
-      <w:lang w:val="pt" w:eastAsia="en-US" w:bidi="ar-SA"/>
+      <w:lang w:val="pt-BR" w:eastAsia="en-US" w:bidi="ar-SA"/>
     </w:rPr>
   </w:style>
   <w:style w:type="paragraph" w:styleId="BalloonText">

</xml_diff>

<commit_message>
New translations Office Document.docx (Portuguese)
</commit_message>
<xml_diff>
--- a/translation/pt/Office Document.docx
+++ b/translation/pt/Office Document.docx
@@ -212,7 +212,7 @@
       <w:rPr>
         <w:rFonts w:ascii="Ubuntu" w:hAnsi="Ubuntu" w:eastAsia="Ubuntu" w:cs="" w:asciiTheme="minorHAnsi" w:cstheme="minorBidi" w:eastAsiaTheme="minorHAnsi" w:hAnsiTheme="minorHAnsi"/>
         <w:szCs w:val="22"/>
-        <w:lang w:val="pt-BR" w:eastAsia="en-US" w:bidi="ar-SA"/>
+        <w:lang w:val="pt" w:eastAsia="en-US" w:bidi="ar-SA"/>
       </w:rPr>
     </w:rPrDefault>
     <w:pPrDefault>
@@ -375,7 +375,7 @@
       <w:kern w:val="0"/>
       <w:sz w:val="24"/>
       <w:szCs w:val="22"/>
-      <w:lang w:val="pt-BR" w:eastAsia="en-US" w:bidi="ar-SA"/>
+      <w:lang w:val="pt" w:eastAsia="en-US" w:bidi="ar-SA"/>
     </w:rPr>
   </w:style>
   <w:style w:type="paragraph" w:styleId="Heading1">
@@ -741,7 +741,7 @@
       <w:kern w:val="0"/>
       <w:sz w:val="24"/>
       <w:szCs w:val="22"/>
-      <w:lang w:val="pt-BR" w:eastAsia="en-US" w:bidi="ar-SA"/>
+      <w:lang w:val="pt" w:eastAsia="en-US" w:bidi="ar-SA"/>
     </w:rPr>
   </w:style>
   <w:style w:type="paragraph" w:styleId="BalloonText">

</xml_diff>